<commit_message>
Updated README for v2.0 & v2.1
Added extra comments for difficulties I encountered during the completing of V2.0 and V2.1 of the code.
</commit_message>
<xml_diff>
--- a/README.docx
+++ b/README.docx
@@ -6,8 +6,8 @@
       <w:pPr>
         <w:pStyle w:val="ListParagraph"/>
         <w:numPr>
-          <w:ilvl w:val="0"/>
-          <w:numId w:val="1"/>
+          <w:ilvl w:val="1"/>
+          <w:numId w:val="5"/>
         </w:numPr>
         <w:tabs>
           <w:tab w:val="left" w:pos="991"/>
@@ -30,6 +30,9 @@
         <w:ind w:left="360"/>
       </w:pPr>
       <w:r>
+        <w:rPr>
+          <w:noProof/>
+        </w:rPr>
         <w:drawing>
           <wp:inline distT="0" distB="0" distL="0" distR="0" wp14:anchorId="3C1FB2AE" wp14:editId="4F3B526D">
             <wp:extent cx="5720487" cy="2848020"/>
@@ -80,7 +83,7 @@
         <w:pStyle w:val="ListParagraph"/>
         <w:numPr>
           <w:ilvl w:val="1"/>
-          <w:numId w:val="3"/>
+          <w:numId w:val="5"/>
         </w:numPr>
         <w:tabs>
           <w:tab w:val="left" w:pos="991"/>
@@ -99,6 +102,9 @@
         <w:ind w:left="375"/>
       </w:pPr>
       <w:r>
+        <w:rPr>
+          <w:noProof/>
+        </w:rPr>
         <w:drawing>
           <wp:inline distT="0" distB="0" distL="0" distR="0" wp14:anchorId="3AB02579" wp14:editId="48B446A3">
             <wp:extent cx="4610743" cy="2324424"/>
@@ -150,7 +156,7 @@
         <w:pStyle w:val="ListParagraph"/>
         <w:numPr>
           <w:ilvl w:val="1"/>
-          <w:numId w:val="3"/>
+          <w:numId w:val="5"/>
         </w:numPr>
         <w:tabs>
           <w:tab w:val="left" w:pos="991"/>
@@ -162,16 +168,14 @@
     </w:p>
     <w:p>
       <w:pPr>
-        <w:pStyle w:val="ListParagraph"/>
-        <w:numPr>
-          <w:ilvl w:val="2"/>
-          <w:numId w:val="3"/>
-        </w:numPr>
         <w:tabs>
           <w:tab w:val="left" w:pos="991"/>
         </w:tabs>
       </w:pPr>
       <w:r>
+        <w:t xml:space="preserve">1.3.1 </w:t>
+      </w:r>
+      <w:r>
         <w:t>I could not find the right buttons intuitively and it did take me a minute to figure out how to compile the code. This is because the button names that I assume should be showing up if you hover over a button were not showing up. This is the button to compile btw:</w:t>
       </w:r>
       <w:r>
@@ -179,6 +183,9 @@
         <w:t xml:space="preserve"> </w:t>
       </w:r>
       <w:r>
+        <w:rPr>
+          <w:noProof/>
+        </w:rPr>
         <w:drawing>
           <wp:inline distT="0" distB="0" distL="0" distR="0" wp14:anchorId="0843AF92" wp14:editId="27B3189B">
             <wp:extent cx="400106" cy="352474"/>
@@ -228,13 +235,294 @@
       <w:pPr>
         <w:pStyle w:val="ListParagraph"/>
         <w:numPr>
-          <w:ilvl w:val="0"/>
-          <w:numId w:val="1"/>
+          <w:ilvl w:val="1"/>
+          <w:numId w:val="4"/>
         </w:numPr>
         <w:tabs>
           <w:tab w:val="left" w:pos="991"/>
         </w:tabs>
       </w:pPr>
+      <w:r>
+        <w:t>Implementing ‘</w:t>
+      </w:r>
+      <w:proofErr w:type="spellStart"/>
+      <w:r>
+        <w:t>write_string</w:t>
+      </w:r>
+      <w:proofErr w:type="spellEnd"/>
+      <w:r>
+        <w:t>’ function</w:t>
+      </w:r>
+    </w:p>
+    <w:p>
+      <w:pPr>
+        <w:tabs>
+          <w:tab w:val="left" w:pos="991"/>
+        </w:tabs>
+      </w:pPr>
+      <w:r>
+        <w:t xml:space="preserve">The only major issue I ran into was when I called the second </w:t>
+      </w:r>
+      <w:proofErr w:type="spellStart"/>
+      <w:r>
+        <w:t>jal</w:t>
+      </w:r>
+      <w:proofErr w:type="spellEnd"/>
+      <w:r>
+        <w:t xml:space="preserve"> on line </w:t>
+      </w:r>
+      <w:r>
+        <w:t>38</w:t>
+      </w:r>
+      <w:r>
+        <w:t>. This was the code at the time.</w:t>
+      </w:r>
+    </w:p>
+    <w:p>
+      <w:pPr>
+        <w:tabs>
+          <w:tab w:val="left" w:pos="991"/>
+        </w:tabs>
+      </w:pPr>
+      <w:r>
+        <w:drawing>
+          <wp:inline distT="0" distB="0" distL="0" distR="0" wp14:anchorId="11B1CFFE" wp14:editId="1F65A7A9">
+            <wp:extent cx="1467055" cy="685896"/>
+            <wp:effectExtent l="0" t="0" r="0" b="0"/>
+            <wp:docPr id="546242559" name="Picture 1" descr="A close-up of a text&#10;&#10;AI-generated content may be incorrect."/>
+            <wp:cNvGraphicFramePr>
+              <a:graphicFrameLocks xmlns:a="http://schemas.openxmlformats.org/drawingml/2006/main" noChangeAspect="1"/>
+            </wp:cNvGraphicFramePr>
+            <a:graphic xmlns:a="http://schemas.openxmlformats.org/drawingml/2006/main">
+              <a:graphicData uri="http://schemas.openxmlformats.org/drawingml/2006/picture">
+                <pic:pic xmlns:pic="http://schemas.openxmlformats.org/drawingml/2006/picture">
+                  <pic:nvPicPr>
+                    <pic:cNvPr id="546242559" name="Picture 1" descr="A close-up of a text&#10;&#10;AI-generated content may be incorrect."/>
+                    <pic:cNvPicPr/>
+                  </pic:nvPicPr>
+                  <pic:blipFill>
+                    <a:blip r:embed="rId8"/>
+                    <a:stretch>
+                      <a:fillRect/>
+                    </a:stretch>
+                  </pic:blipFill>
+                  <pic:spPr>
+                    <a:xfrm>
+                      <a:off x="0" y="0"/>
+                      <a:ext cx="1467055" cy="685896"/>
+                    </a:xfrm>
+                    <a:prstGeom prst="rect">
+                      <a:avLst/>
+                    </a:prstGeom>
+                  </pic:spPr>
+                </pic:pic>
+              </a:graphicData>
+            </a:graphic>
+          </wp:inline>
+        </w:drawing>
+      </w:r>
+    </w:p>
+    <w:p>
+      <w:pPr>
+        <w:tabs>
+          <w:tab w:val="left" w:pos="991"/>
+        </w:tabs>
+      </w:pPr>
+      <w:r>
+        <w:drawing>
+          <wp:inline distT="0" distB="0" distL="0" distR="0" wp14:anchorId="2798F851" wp14:editId="3530F74B">
+            <wp:extent cx="1590897" cy="1114581"/>
+            <wp:effectExtent l="0" t="0" r="0" b="9525"/>
+            <wp:docPr id="1479824438" name="Picture 1" descr="A close-up of a white background&#10;&#10;AI-generated content may be incorrect."/>
+            <wp:cNvGraphicFramePr>
+              <a:graphicFrameLocks xmlns:a="http://schemas.openxmlformats.org/drawingml/2006/main" noChangeAspect="1"/>
+            </wp:cNvGraphicFramePr>
+            <a:graphic xmlns:a="http://schemas.openxmlformats.org/drawingml/2006/main">
+              <a:graphicData uri="http://schemas.openxmlformats.org/drawingml/2006/picture">
+                <pic:pic xmlns:pic="http://schemas.openxmlformats.org/drawingml/2006/picture">
+                  <pic:nvPicPr>
+                    <pic:cNvPr id="1479824438" name="Picture 1" descr="A close-up of a white background&#10;&#10;AI-generated content may be incorrect."/>
+                    <pic:cNvPicPr/>
+                  </pic:nvPicPr>
+                  <pic:blipFill>
+                    <a:blip r:embed="rId9"/>
+                    <a:stretch>
+                      <a:fillRect/>
+                    </a:stretch>
+                  </pic:blipFill>
+                  <pic:spPr>
+                    <a:xfrm>
+                      <a:off x="0" y="0"/>
+                      <a:ext cx="1590897" cy="1114581"/>
+                    </a:xfrm>
+                    <a:prstGeom prst="rect">
+                      <a:avLst/>
+                    </a:prstGeom>
+                  </pic:spPr>
+                </pic:pic>
+              </a:graphicData>
+            </a:graphic>
+          </wp:inline>
+        </w:drawing>
+      </w:r>
+    </w:p>
+    <w:p>
+      <w:pPr>
+        <w:tabs>
+          <w:tab w:val="left" w:pos="991"/>
+        </w:tabs>
+      </w:pPr>
+      <w:r>
+        <w:t xml:space="preserve">It would just stall on the </w:t>
+      </w:r>
+      <w:proofErr w:type="spellStart"/>
+      <w:r>
+        <w:t>ecall</w:t>
+      </w:r>
+      <w:proofErr w:type="spellEnd"/>
+      <w:r>
+        <w:t xml:space="preserve"> line and not move forward. </w:t>
+      </w:r>
+      <w:r>
+        <w:t>I did lose a lot of progress the first time this happened so before running from then on, I would save a copy to my download as a temp location. If it worked, I moved it to the main git repo and uploaded it.</w:t>
+      </w:r>
+    </w:p>
+    <w:p>
+      <w:pPr>
+        <w:tabs>
+          <w:tab w:val="left" w:pos="991"/>
+        </w:tabs>
+      </w:pPr>
+      <w:r>
+        <w:t xml:space="preserve">Eventually, after I watched the registers and moved the program line by line, </w:t>
+      </w:r>
+      <w:r>
+        <w:t>I noticed</w:t>
+      </w:r>
+      <w:r>
+        <w:t xml:space="preserve"> that these lines were backwards:</w:t>
+      </w:r>
+    </w:p>
+    <w:p>
+      <w:pPr>
+        <w:tabs>
+          <w:tab w:val="left" w:pos="991"/>
+        </w:tabs>
+      </w:pPr>
+      <w:r>
+        <w:drawing>
+          <wp:inline distT="0" distB="0" distL="0" distR="0" wp14:anchorId="0B270DC9" wp14:editId="74489203">
+            <wp:extent cx="981212" cy="333422"/>
+            <wp:effectExtent l="0" t="0" r="0" b="9525"/>
+            <wp:docPr id="593741078" name="Picture 1"/>
+            <wp:cNvGraphicFramePr>
+              <a:graphicFrameLocks xmlns:a="http://schemas.openxmlformats.org/drawingml/2006/main" noChangeAspect="1"/>
+            </wp:cNvGraphicFramePr>
+            <a:graphic xmlns:a="http://schemas.openxmlformats.org/drawingml/2006/main">
+              <a:graphicData uri="http://schemas.openxmlformats.org/drawingml/2006/picture">
+                <pic:pic xmlns:pic="http://schemas.openxmlformats.org/drawingml/2006/picture">
+                  <pic:nvPicPr>
+                    <pic:cNvPr id="593741078" name=""/>
+                    <pic:cNvPicPr/>
+                  </pic:nvPicPr>
+                  <pic:blipFill>
+                    <a:blip r:embed="rId10"/>
+                    <a:stretch>
+                      <a:fillRect/>
+                    </a:stretch>
+                  </pic:blipFill>
+                  <pic:spPr>
+                    <a:xfrm>
+                      <a:off x="0" y="0"/>
+                      <a:ext cx="981212" cy="333422"/>
+                    </a:xfrm>
+                    <a:prstGeom prst="rect">
+                      <a:avLst/>
+                    </a:prstGeom>
+                  </pic:spPr>
+                </pic:pic>
+              </a:graphicData>
+            </a:graphic>
+          </wp:inline>
+        </w:drawing>
+      </w:r>
+    </w:p>
+    <w:p>
+      <w:pPr>
+        <w:tabs>
+          <w:tab w:val="left" w:pos="991"/>
+        </w:tabs>
+      </w:pPr>
+      <w:r>
+        <w:t xml:space="preserve">I needed to save a0 into a0 (aka do nothing with a0) and save </w:t>
+      </w:r>
+      <w:proofErr w:type="spellStart"/>
+      <w:r>
+        <w:t>sp</w:t>
+      </w:r>
+      <w:proofErr w:type="spellEnd"/>
+      <w:r>
+        <w:t xml:space="preserve"> into a1. This being the case, </w:t>
+      </w:r>
+      <w:proofErr w:type="spellStart"/>
+      <w:r>
+        <w:t>addi</w:t>
+      </w:r>
+      <w:proofErr w:type="spellEnd"/>
+      <w:r>
+        <w:t xml:space="preserve"> a0, a0, 0 is redundant so I removed the line and changed the second line to mv a1, sp. This fixed the issue and allowed me to finish up v2.0.</w:t>
+      </w:r>
+    </w:p>
+    <w:p>
+      <w:pPr>
+        <w:tabs>
+          <w:tab w:val="left" w:pos="991"/>
+        </w:tabs>
+      </w:pPr>
+      <w:r>
+        <w:t>2.2 Implementing the ‘</w:t>
+      </w:r>
+      <w:proofErr w:type="spellStart"/>
+      <w:r>
+        <w:t>read_string</w:t>
+      </w:r>
+      <w:proofErr w:type="spellEnd"/>
+      <w:r>
+        <w:t>’ function</w:t>
+      </w:r>
+    </w:p>
+    <w:p>
+      <w:pPr>
+        <w:tabs>
+          <w:tab w:val="left" w:pos="991"/>
+        </w:tabs>
+      </w:pPr>
+      <w:r>
+        <w:t xml:space="preserve">This was also fairly straightforward. </w:t>
+      </w:r>
+      <w:r>
+        <w:t xml:space="preserve">After </w:t>
+      </w:r>
+      <w:r>
+        <w:t>thinking</w:t>
+      </w:r>
+      <w:r>
+        <w:t xml:space="preserve"> through </w:t>
+      </w:r>
+      <w:r>
+        <w:t xml:space="preserve">which register I needed to save the </w:t>
+      </w:r>
+      <w:proofErr w:type="spellStart"/>
+      <w:r>
+        <w:t>sp</w:t>
+      </w:r>
+      <w:proofErr w:type="spellEnd"/>
+      <w:r>
+        <w:t xml:space="preserve"> and 100</w:t>
+      </w:r>
+      <w:r>
+        <w:t xml:space="preserve"> I got it to work quickly. I didn’t run into any major issues with this one.</w:t>
+      </w:r>
     </w:p>
     <w:sectPr>
       <w:pgSz w:w="12240" w:h="15840"/>
@@ -249,6 +537,119 @@
 <file path=word/numbering.xml><?xml version="1.0" encoding="utf-8"?>
 <w:numbering xmlns:wpc="http://schemas.microsoft.com/office/word/2010/wordprocessingCanvas" xmlns:cx="http://schemas.microsoft.com/office/drawing/2014/chartex" xmlns:cx1="http://schemas.microsoft.com/office/drawing/2015/9/8/chartex" xmlns:cx2="http://schemas.microsoft.com/office/drawing/2015/10/21/chartex" xmlns:cx3="http://schemas.microsoft.com/office/drawing/2016/5/9/chartex" xmlns:cx4="http://schemas.microsoft.com/office/drawing/2016/5/10/chartex" xmlns:cx5="http://schemas.microsoft.com/office/drawing/2016/5/11/chartex" xmlns:cx6="http://schemas.microsoft.com/office/drawing/2016/5/12/chartex" xmlns:cx7="http://schemas.microsoft.com/office/drawing/2016/5/13/chartex" xmlns:cx8="http://schemas.microsoft.com/office/drawing/2016/5/14/chartex" xmlns:mc="http://schemas.openxmlformats.org/markup-compatibility/2006" xmlns:aink="http://schemas.microsoft.com/office/drawing/2016/ink" xmlns:am3d="http://schemas.microsoft.com/office/drawing/2017/model3d" xmlns:o="urn:schemas-microsoft-com:office:office" xmlns:oel="http://schemas.microsoft.com/office/2019/extlst" xmlns:r="http://schemas.openxmlformats.org/officeDocument/2006/relationships" xmlns:m="http://schemas.openxmlformats.org/officeDocument/2006/math" xmlns:v="urn:schemas-microsoft-com:vml" xmlns:wp14="http://schemas.microsoft.com/office/word/2010/wordprocessingDrawing" xmlns:wp="http://schemas.openxmlformats.org/drawingml/2006/wordprocessingDrawing" xmlns:w10="urn:schemas-microsoft-com:office:word" xmlns:w="http://schemas.openxmlformats.org/wordprocessingml/2006/main" xmlns:w14="http://schemas.microsoft.com/office/word/2010/wordml" xmlns:w15="http://schemas.microsoft.com/office/word/2012/wordml" xmlns:w16cex="http://schemas.microsoft.com/office/word/2018/wordml/cex" xmlns:w16cid="http://schemas.microsoft.com/office/word/2016/wordml/cid" xmlns:w16="http://schemas.microsoft.com/office/word/2018/wordml" xmlns:w16du="http://schemas.microsoft.com/office/word/2023/wordml/word16du" xmlns:w16sdtdh="http://schemas.microsoft.com/office/word/2020/wordml/sdtdatahash" xmlns:w16sdtfl="http://schemas.microsoft.com/office/word/2024/wordml/sdtformatlock" xmlns:w16se="http://schemas.microsoft.com/office/word/2015/wordml/symex" xmlns:wpg="http://schemas.microsoft.com/office/word/2010/wordprocessingGroup" xmlns:wpi="http://schemas.microsoft.com/office/word/2010/wordprocessingInk" xmlns:wne="http://schemas.microsoft.com/office/word/2006/wordml" xmlns:wps="http://schemas.microsoft.com/office/word/2010/wordprocessingShape" mc:Ignorable="w14 w15 w16se w16cid w16 w16cex w16sdtdh w16sdtfl w16du wp14">
   <w:abstractNum w:abstractNumId="0" w15:restartNumberingAfterBreak="0">
+    <w:nsid w:val="27911B0F"/>
+    <w:multiLevelType w:val="multilevel"/>
+    <w:tmpl w:val="A378D1A6"/>
+    <w:lvl w:ilvl="0">
+      <w:start w:val="2"/>
+      <w:numFmt w:val="decimal"/>
+      <w:lvlText w:val="%1"/>
+      <w:lvlJc w:val="left"/>
+      <w:pPr>
+        <w:ind w:left="360" w:hanging="360"/>
+      </w:pPr>
+      <w:rPr>
+        <w:rFonts w:hint="default"/>
+      </w:rPr>
+    </w:lvl>
+    <w:lvl w:ilvl="1">
+      <w:start w:val="1"/>
+      <w:numFmt w:val="decimal"/>
+      <w:lvlText w:val="%1.%2"/>
+      <w:lvlJc w:val="left"/>
+      <w:pPr>
+        <w:ind w:left="360" w:hanging="360"/>
+      </w:pPr>
+      <w:rPr>
+        <w:rFonts w:hint="default"/>
+      </w:rPr>
+    </w:lvl>
+    <w:lvl w:ilvl="2">
+      <w:start w:val="1"/>
+      <w:numFmt w:val="decimal"/>
+      <w:lvlText w:val="%1.%2.%3"/>
+      <w:lvlJc w:val="left"/>
+      <w:pPr>
+        <w:ind w:left="720" w:hanging="720"/>
+      </w:pPr>
+      <w:rPr>
+        <w:rFonts w:hint="default"/>
+      </w:rPr>
+    </w:lvl>
+    <w:lvl w:ilvl="3">
+      <w:start w:val="1"/>
+      <w:numFmt w:val="decimal"/>
+      <w:lvlText w:val="%1.%2.%3.%4"/>
+      <w:lvlJc w:val="left"/>
+      <w:pPr>
+        <w:ind w:left="1080" w:hanging="1080"/>
+      </w:pPr>
+      <w:rPr>
+        <w:rFonts w:hint="default"/>
+      </w:rPr>
+    </w:lvl>
+    <w:lvl w:ilvl="4">
+      <w:start w:val="1"/>
+      <w:numFmt w:val="decimal"/>
+      <w:lvlText w:val="%1.%2.%3.%4.%5"/>
+      <w:lvlJc w:val="left"/>
+      <w:pPr>
+        <w:ind w:left="1080" w:hanging="1080"/>
+      </w:pPr>
+      <w:rPr>
+        <w:rFonts w:hint="default"/>
+      </w:rPr>
+    </w:lvl>
+    <w:lvl w:ilvl="5">
+      <w:start w:val="1"/>
+      <w:numFmt w:val="decimal"/>
+      <w:lvlText w:val="%1.%2.%3.%4.%5.%6"/>
+      <w:lvlJc w:val="left"/>
+      <w:pPr>
+        <w:ind w:left="1440" w:hanging="1440"/>
+      </w:pPr>
+      <w:rPr>
+        <w:rFonts w:hint="default"/>
+      </w:rPr>
+    </w:lvl>
+    <w:lvl w:ilvl="6">
+      <w:start w:val="1"/>
+      <w:numFmt w:val="decimal"/>
+      <w:lvlText w:val="%1.%2.%3.%4.%5.%6.%7"/>
+      <w:lvlJc w:val="left"/>
+      <w:pPr>
+        <w:ind w:left="1440" w:hanging="1440"/>
+      </w:pPr>
+      <w:rPr>
+        <w:rFonts w:hint="default"/>
+      </w:rPr>
+    </w:lvl>
+    <w:lvl w:ilvl="7">
+      <w:start w:val="1"/>
+      <w:numFmt w:val="decimal"/>
+      <w:lvlText w:val="%1.%2.%3.%4.%5.%6.%7.%8"/>
+      <w:lvlJc w:val="left"/>
+      <w:pPr>
+        <w:ind w:left="1800" w:hanging="1800"/>
+      </w:pPr>
+      <w:rPr>
+        <w:rFonts w:hint="default"/>
+      </w:rPr>
+    </w:lvl>
+    <w:lvl w:ilvl="8">
+      <w:start w:val="1"/>
+      <w:numFmt w:val="decimal"/>
+      <w:lvlText w:val="%1.%2.%3.%4.%5.%6.%7.%8.%9"/>
+      <w:lvlJc w:val="left"/>
+      <w:pPr>
+        <w:ind w:left="1800" w:hanging="1800"/>
+      </w:pPr>
+      <w:rPr>
+        <w:rFonts w:hint="default"/>
+      </w:rPr>
+    </w:lvl>
+  </w:abstractNum>
+  <w:abstractNum w:abstractNumId="1" w15:restartNumberingAfterBreak="0">
     <w:nsid w:val="35F77D63"/>
     <w:multiLevelType w:val="hybridMultilevel"/>
     <w:tmpl w:val="86BA2770"/>
@@ -337,7 +738,7 @@
       </w:pPr>
     </w:lvl>
   </w:abstractNum>
-  <w:abstractNum w:abstractNumId="1" w15:restartNumberingAfterBreak="0">
+  <w:abstractNum w:abstractNumId="2" w15:restartNumberingAfterBreak="0">
     <w:nsid w:val="44EF3635"/>
     <w:multiLevelType w:val="multilevel"/>
     <w:tmpl w:val="A5D6A3E2"/>
@@ -450,7 +851,120 @@
       </w:rPr>
     </w:lvl>
   </w:abstractNum>
-  <w:abstractNum w:abstractNumId="2" w15:restartNumberingAfterBreak="0">
+  <w:abstractNum w:abstractNumId="3" w15:restartNumberingAfterBreak="0">
+    <w:nsid w:val="5265254E"/>
+    <w:multiLevelType w:val="multilevel"/>
+    <w:tmpl w:val="9F482FBC"/>
+    <w:lvl w:ilvl="0">
+      <w:start w:val="1"/>
+      <w:numFmt w:val="decimal"/>
+      <w:lvlText w:val="%1"/>
+      <w:lvlJc w:val="left"/>
+      <w:pPr>
+        <w:ind w:left="360" w:hanging="360"/>
+      </w:pPr>
+      <w:rPr>
+        <w:rFonts w:hint="default"/>
+      </w:rPr>
+    </w:lvl>
+    <w:lvl w:ilvl="1">
+      <w:start w:val="1"/>
+      <w:numFmt w:val="decimal"/>
+      <w:lvlText w:val="%1.%2"/>
+      <w:lvlJc w:val="left"/>
+      <w:pPr>
+        <w:ind w:left="360" w:hanging="360"/>
+      </w:pPr>
+      <w:rPr>
+        <w:rFonts w:hint="default"/>
+      </w:rPr>
+    </w:lvl>
+    <w:lvl w:ilvl="2">
+      <w:start w:val="1"/>
+      <w:numFmt w:val="decimal"/>
+      <w:lvlText w:val="%1.%2.%3"/>
+      <w:lvlJc w:val="left"/>
+      <w:pPr>
+        <w:ind w:left="720" w:hanging="720"/>
+      </w:pPr>
+      <w:rPr>
+        <w:rFonts w:hint="default"/>
+      </w:rPr>
+    </w:lvl>
+    <w:lvl w:ilvl="3">
+      <w:start w:val="1"/>
+      <w:numFmt w:val="decimal"/>
+      <w:lvlText w:val="%1.%2.%3.%4"/>
+      <w:lvlJc w:val="left"/>
+      <w:pPr>
+        <w:ind w:left="1080" w:hanging="1080"/>
+      </w:pPr>
+      <w:rPr>
+        <w:rFonts w:hint="default"/>
+      </w:rPr>
+    </w:lvl>
+    <w:lvl w:ilvl="4">
+      <w:start w:val="1"/>
+      <w:numFmt w:val="decimal"/>
+      <w:lvlText w:val="%1.%2.%3.%4.%5"/>
+      <w:lvlJc w:val="left"/>
+      <w:pPr>
+        <w:ind w:left="1080" w:hanging="1080"/>
+      </w:pPr>
+      <w:rPr>
+        <w:rFonts w:hint="default"/>
+      </w:rPr>
+    </w:lvl>
+    <w:lvl w:ilvl="5">
+      <w:start w:val="1"/>
+      <w:numFmt w:val="decimal"/>
+      <w:lvlText w:val="%1.%2.%3.%4.%5.%6"/>
+      <w:lvlJc w:val="left"/>
+      <w:pPr>
+        <w:ind w:left="1440" w:hanging="1440"/>
+      </w:pPr>
+      <w:rPr>
+        <w:rFonts w:hint="default"/>
+      </w:rPr>
+    </w:lvl>
+    <w:lvl w:ilvl="6">
+      <w:start w:val="1"/>
+      <w:numFmt w:val="decimal"/>
+      <w:lvlText w:val="%1.%2.%3.%4.%5.%6.%7"/>
+      <w:lvlJc w:val="left"/>
+      <w:pPr>
+        <w:ind w:left="1440" w:hanging="1440"/>
+      </w:pPr>
+      <w:rPr>
+        <w:rFonts w:hint="default"/>
+      </w:rPr>
+    </w:lvl>
+    <w:lvl w:ilvl="7">
+      <w:start w:val="1"/>
+      <w:numFmt w:val="decimal"/>
+      <w:lvlText w:val="%1.%2.%3.%4.%5.%6.%7.%8"/>
+      <w:lvlJc w:val="left"/>
+      <w:pPr>
+        <w:ind w:left="1800" w:hanging="1800"/>
+      </w:pPr>
+      <w:rPr>
+        <w:rFonts w:hint="default"/>
+      </w:rPr>
+    </w:lvl>
+    <w:lvl w:ilvl="8">
+      <w:start w:val="1"/>
+      <w:numFmt w:val="decimal"/>
+      <w:lvlText w:val="%1.%2.%3.%4.%5.%6.%7.%8.%9"/>
+      <w:lvlJc w:val="left"/>
+      <w:pPr>
+        <w:ind w:left="1800" w:hanging="1800"/>
+      </w:pPr>
+      <w:rPr>
+        <w:rFonts w:hint="default"/>
+      </w:rPr>
+    </w:lvl>
+  </w:abstractNum>
+  <w:abstractNum w:abstractNumId="4" w15:restartNumberingAfterBreak="0">
     <w:nsid w:val="7A3810A5"/>
     <w:multiLevelType w:val="hybridMultilevel"/>
     <w:tmpl w:val="2256BF7E"/>
@@ -540,13 +1054,19 @@
     </w:lvl>
   </w:abstractNum>
   <w:num w:numId="1" w16cid:durableId="1032805640">
+    <w:abstractNumId w:val="1"/>
+  </w:num>
+  <w:num w:numId="2" w16cid:durableId="1171338680">
+    <w:abstractNumId w:val="4"/>
+  </w:num>
+  <w:num w:numId="3" w16cid:durableId="1455563207">
+    <w:abstractNumId w:val="2"/>
+  </w:num>
+  <w:num w:numId="4" w16cid:durableId="1074355228">
     <w:abstractNumId w:val="0"/>
   </w:num>
-  <w:num w:numId="2" w16cid:durableId="1171338680">
-    <w:abstractNumId w:val="2"/>
-  </w:num>
-  <w:num w:numId="3" w16cid:durableId="1455563207">
-    <w:abstractNumId w:val="1"/>
+  <w:num w:numId="5" w16cid:durableId="1220750639">
+    <w:abstractNumId w:val="3"/>
   </w:num>
 </w:numbering>
 </file>

</xml_diff>

<commit_message>
Updated the write_string function in v2.1
Found that the write_string function was taking in the args backwards and thus not implemented as the assignment wanted
</commit_message>
<xml_diff>
--- a/README.docx
+++ b/README.docx
@@ -14,13 +14,8 @@
         </w:tabs>
       </w:pPr>
       <w:r>
-        <w:t xml:space="preserve">First </w:t>
-      </w:r>
-      <w:proofErr w:type="gramStart"/>
-      <w:r>
-        <w:t>run attempt</w:t>
-      </w:r>
-      <w:proofErr w:type="gramEnd"/>
+        <w:t>First run attempt</w:t>
+      </w:r>
     </w:p>
     <w:p>
       <w:pPr>
@@ -285,6 +280,9 @@
         </w:tabs>
       </w:pPr>
       <w:r>
+        <w:rPr>
+          <w:noProof/>
+        </w:rPr>
         <w:drawing>
           <wp:inline distT="0" distB="0" distL="0" distR="0" wp14:anchorId="11B1CFFE" wp14:editId="1F65A7A9">
             <wp:extent cx="1467055" cy="685896"/>
@@ -329,6 +327,9 @@
         </w:tabs>
       </w:pPr>
       <w:r>
+        <w:rPr>
+          <w:noProof/>
+        </w:rPr>
         <w:drawing>
           <wp:inline distT="0" distB="0" distL="0" distR="0" wp14:anchorId="2798F851" wp14:editId="3530F74B">
             <wp:extent cx="1590897" cy="1114581"/>
@@ -410,6 +411,9 @@
         </w:tabs>
       </w:pPr>
       <w:r>
+        <w:rPr>
+          <w:noProof/>
+        </w:rPr>
         <w:drawing>
           <wp:inline distT="0" distB="0" distL="0" distR="0" wp14:anchorId="0B270DC9" wp14:editId="74489203">
             <wp:extent cx="981212" cy="333422"/>
@@ -522,6 +526,24 @@
       </w:r>
       <w:r>
         <w:t xml:space="preserve"> I got it to work quickly. I didn’t run into any major issues with this one.</w:t>
+      </w:r>
+    </w:p>
+    <w:p>
+      <w:pPr>
+        <w:tabs>
+          <w:tab w:val="left" w:pos="991"/>
+        </w:tabs>
+      </w:pPr>
+      <w:r>
+        <w:t>3.1 Implementing the ‘</w:t>
+      </w:r>
+      <w:proofErr w:type="spellStart"/>
+      <w:r>
+        <w:t>putchar</w:t>
+      </w:r>
+      <w:proofErr w:type="spellEnd"/>
+      <w:r>
+        <w:t>’ and ‘puts’ functions</w:t>
       </w:r>
     </w:p>
     <w:sectPr>

</xml_diff>

<commit_message>
Finished V3.1, doc, and final version
Finished up v3.1, which replaced the read_string function with the puts and putchar functions that read the input 1 char at a time from the input window. In addition, tidied up and finished the README and duplicated v3.1 to be the 'final version' called bstampe2-project1.s.
</commit_message>
<xml_diff>
--- a/README.docx
+++ b/README.docx
@@ -2,6 +2,355 @@
 <file path=word/document.xml><?xml version="1.0" encoding="utf-8"?>
 <w:document xmlns:wpc="http://schemas.microsoft.com/office/word/2010/wordprocessingCanvas" xmlns:cx="http://schemas.microsoft.com/office/drawing/2014/chartex" xmlns:cx1="http://schemas.microsoft.com/office/drawing/2015/9/8/chartex" xmlns:cx2="http://schemas.microsoft.com/office/drawing/2015/10/21/chartex" xmlns:cx3="http://schemas.microsoft.com/office/drawing/2016/5/9/chartex" xmlns:cx4="http://schemas.microsoft.com/office/drawing/2016/5/10/chartex" xmlns:cx5="http://schemas.microsoft.com/office/drawing/2016/5/11/chartex" xmlns:cx6="http://schemas.microsoft.com/office/drawing/2016/5/12/chartex" xmlns:cx7="http://schemas.microsoft.com/office/drawing/2016/5/13/chartex" xmlns:cx8="http://schemas.microsoft.com/office/drawing/2016/5/14/chartex" xmlns:mc="http://schemas.openxmlformats.org/markup-compatibility/2006" xmlns:aink="http://schemas.microsoft.com/office/drawing/2016/ink" xmlns:am3d="http://schemas.microsoft.com/office/drawing/2017/model3d" xmlns:o="urn:schemas-microsoft-com:office:office" xmlns:oel="http://schemas.microsoft.com/office/2019/extlst" xmlns:r="http://schemas.openxmlformats.org/officeDocument/2006/relationships" xmlns:m="http://schemas.openxmlformats.org/officeDocument/2006/math" xmlns:v="urn:schemas-microsoft-com:vml" xmlns:wp14="http://schemas.microsoft.com/office/word/2010/wordprocessingDrawing" xmlns:wp="http://schemas.openxmlformats.org/drawingml/2006/wordprocessingDrawing" xmlns:w10="urn:schemas-microsoft-com:office:word" xmlns:w="http://schemas.openxmlformats.org/wordprocessingml/2006/main" xmlns:w14="http://schemas.microsoft.com/office/word/2010/wordml" xmlns:w15="http://schemas.microsoft.com/office/word/2012/wordml" xmlns:w16cex="http://schemas.microsoft.com/office/word/2018/wordml/cex" xmlns:w16cid="http://schemas.microsoft.com/office/word/2016/wordml/cid" xmlns:w16="http://schemas.microsoft.com/office/word/2018/wordml" xmlns:w16du="http://schemas.microsoft.com/office/word/2023/wordml/word16du" xmlns:w16sdtdh="http://schemas.microsoft.com/office/word/2020/wordml/sdtdatahash" xmlns:w16sdtfl="http://schemas.microsoft.com/office/word/2024/wordml/sdtformatlock" xmlns:w16se="http://schemas.microsoft.com/office/word/2015/wordml/symex" xmlns:wpg="http://schemas.microsoft.com/office/word/2010/wordprocessingGroup" xmlns:wpi="http://schemas.microsoft.com/office/word/2010/wordprocessingInk" xmlns:wne="http://schemas.microsoft.com/office/word/2006/wordml" xmlns:wps="http://schemas.microsoft.com/office/word/2010/wordprocessingShape" mc:Ignorable="w14 w15 w16se w16cid w16 w16cex w16sdtdh w16sdtfl w16du wp14">
   <w:body>
+    <w:p>
+      <w:pPr>
+        <w:tabs>
+          <w:tab w:val="left" w:pos="991"/>
+        </w:tabs>
+        <w:ind w:left="360" w:hanging="360"/>
+      </w:pPr>
+      <w:r>
+        <w:t>Name: Brock Stamper</w:t>
+      </w:r>
+    </w:p>
+    <w:p>
+      <w:pPr>
+        <w:tabs>
+          <w:tab w:val="left" w:pos="991"/>
+        </w:tabs>
+        <w:ind w:left="360" w:hanging="360"/>
+      </w:pPr>
+      <w:r>
+        <w:t>Class: CS2160 – Assembly</w:t>
+      </w:r>
+    </w:p>
+    <w:p>
+      <w:pPr>
+        <w:tabs>
+          <w:tab w:val="left" w:pos="991"/>
+        </w:tabs>
+        <w:ind w:left="360" w:hanging="360"/>
+      </w:pPr>
+      <w:r>
+        <w:t xml:space="preserve">Time spent: </w:t>
+      </w:r>
+      <w:r>
+        <w:t>~</w:t>
+      </w:r>
+      <w:r>
+        <w:t>10 hours</w:t>
+      </w:r>
+    </w:p>
+    <w:p>
+      <w:pPr>
+        <w:tabs>
+          <w:tab w:val="left" w:pos="991"/>
+        </w:tabs>
+        <w:ind w:left="360" w:hanging="360"/>
+      </w:pPr>
+      <w:r>
+        <w:t>Final version file name: bstampe2</w:t>
+      </w:r>
+      <w:r>
+        <w:t>-project1.s</w:t>
+      </w:r>
+    </w:p>
+    <w:p>
+      <w:pPr>
+        <w:tabs>
+          <w:tab w:val="left" w:pos="991"/>
+        </w:tabs>
+        <w:ind w:left="360" w:hanging="360"/>
+      </w:pPr>
+      <w:r>
+        <w:t>How to Run:</w:t>
+      </w:r>
+    </w:p>
+    <w:p>
+      <w:pPr>
+        <w:tabs>
+          <w:tab w:val="left" w:pos="991"/>
+        </w:tabs>
+        <w:ind w:left="360" w:hanging="360"/>
+      </w:pPr>
+      <w:r>
+        <w:tab/>
+      </w:r>
+      <w:r>
+        <w:t xml:space="preserve">To run the code, take </w:t>
+      </w:r>
+      <w:r>
+        <w:t>one of the</w:t>
+      </w:r>
+      <w:r>
+        <w:t xml:space="preserve"> .s file</w:t>
+      </w:r>
+      <w:r>
+        <w:t>s</w:t>
+      </w:r>
+      <w:r>
+        <w:t>, open it on this website:</w:t>
+      </w:r>
+      <w:r>
+        <w:t xml:space="preserve"> </w:t>
+      </w:r>
+      <w:hyperlink r:id="rId5" w:history="1">
+        <w:r>
+          <w:rPr>
+            <w:rStyle w:val="Hyperlink"/>
+          </w:rPr>
+          <w:t>https://comparch.edu.cvut.cz/qtrvsim/app/https://comparch.edu.cvut.cz/qtrvsim/app/</w:t>
+        </w:r>
+      </w:hyperlink>
+      <w:r>
+        <w:t>, compile, and hit run. You will likely have to hit run many time</w:t>
+      </w:r>
+      <w:r>
+        <w:t>s</w:t>
+      </w:r>
+      <w:r>
+        <w:t xml:space="preserve"> because </w:t>
+      </w:r>
+      <w:r>
+        <w:t>the program will halt on each ecall (and some iterations have A LOT of ecalls)</w:t>
+      </w:r>
+    </w:p>
+    <w:p>
+      <w:pPr>
+        <w:tabs>
+          <w:tab w:val="left" w:pos="991"/>
+        </w:tabs>
+        <w:ind w:left="360" w:hanging="360"/>
+      </w:pPr>
+      <w:r>
+        <w:t>Brief Description:</w:t>
+      </w:r>
+    </w:p>
+    <w:p>
+      <w:pPr>
+        <w:tabs>
+          <w:tab w:val="left" w:pos="991"/>
+        </w:tabs>
+        <w:ind w:left="360" w:hanging="360"/>
+      </w:pPr>
+      <w:r>
+        <w:tab/>
+        <w:t xml:space="preserve">In this assignment I was tasked with taking the project1.s file and editing it to include </w:t>
+      </w:r>
+      <w:r>
+        <w:t xml:space="preserve">new functions and slightly different functionality. In part 1 I simple had to run the file. In part 2, I had to make a read and write function that replaced the bulk of the code in the main function. In part 3, I had to have the program read and write each char 1 by 1 in and out of the terminal. This introduced 2 new </w:t>
+      </w:r>
+      <w:r>
+        <w:t>functions and had me rework the read and write function I had previously written.</w:t>
+      </w:r>
+    </w:p>
+    <w:p>
+      <w:pPr>
+        <w:tabs>
+          <w:tab w:val="left" w:pos="991"/>
+        </w:tabs>
+        <w:ind w:left="360" w:hanging="360"/>
+      </w:pPr>
+      <w:r>
+        <w:t>Resources: Google, StackOverflow,</w:t>
+      </w:r>
+      <w:r>
+        <w:t xml:space="preserve"> Reddit, Official RISC-V documentation, past assignments</w:t>
+      </w:r>
+    </w:p>
+    <w:p>
+      <w:pPr>
+        <w:tabs>
+          <w:tab w:val="left" w:pos="991"/>
+        </w:tabs>
+        <w:ind w:left="360" w:hanging="360"/>
+      </w:pPr>
+      <w:r>
+        <w:t xml:space="preserve"> </w:t>
+      </w:r>
+      <w:r>
+        <w:t>Test Cases:</w:t>
+      </w:r>
+    </w:p>
+    <w:p>
+      <w:pPr>
+        <w:pStyle w:val="ListParagraph"/>
+        <w:numPr>
+          <w:ilvl w:val="0"/>
+          <w:numId w:val="6"/>
+        </w:numPr>
+        <w:tabs>
+          <w:tab w:val="left" w:pos="991"/>
+        </w:tabs>
+      </w:pPr>
+      <w:r>
+        <w:t>The prompt prints</w:t>
+      </w:r>
+      <w:r>
+        <w:t>: Tests whether or not the default hardcoded text prints</w:t>
+      </w:r>
+    </w:p>
+    <w:p>
+      <w:pPr>
+        <w:pStyle w:val="ListParagraph"/>
+        <w:numPr>
+          <w:ilvl w:val="1"/>
+          <w:numId w:val="6"/>
+        </w:numPr>
+        <w:tabs>
+          <w:tab w:val="left" w:pos="991"/>
+        </w:tabs>
+      </w:pPr>
+      <w:r>
+        <w:t>Input: None</w:t>
+      </w:r>
+    </w:p>
+    <w:p>
+      <w:pPr>
+        <w:pStyle w:val="ListParagraph"/>
+        <w:numPr>
+          <w:ilvl w:val="1"/>
+          <w:numId w:val="6"/>
+        </w:numPr>
+        <w:tabs>
+          <w:tab w:val="left" w:pos="991"/>
+        </w:tabs>
+      </w:pPr>
+      <w:r>
+        <w:t>Expected o</w:t>
+      </w:r>
+      <w:r>
+        <w:t>utput: “Enter a message: ”</w:t>
+      </w:r>
+    </w:p>
+    <w:p>
+      <w:pPr>
+        <w:pStyle w:val="ListParagraph"/>
+        <w:numPr>
+          <w:ilvl w:val="1"/>
+          <w:numId w:val="6"/>
+        </w:numPr>
+        <w:tabs>
+          <w:tab w:val="left" w:pos="991"/>
+        </w:tabs>
+      </w:pPr>
+      <w:r>
+        <w:t xml:space="preserve">Actual output: </w:t>
+      </w:r>
+      <w:r>
+        <w:t>“Enter a message: ”</w:t>
+      </w:r>
+    </w:p>
+    <w:p>
+      <w:pPr>
+        <w:pStyle w:val="ListParagraph"/>
+        <w:numPr>
+          <w:ilvl w:val="1"/>
+          <w:numId w:val="6"/>
+        </w:numPr>
+        <w:tabs>
+          <w:tab w:val="left" w:pos="991"/>
+        </w:tabs>
+      </w:pPr>
+      <w:r>
+        <w:t>How to run: Run the program from the start. It should be the first thing that prints</w:t>
+      </w:r>
+    </w:p>
+    <w:p>
+      <w:pPr>
+        <w:pStyle w:val="ListParagraph"/>
+        <w:numPr>
+          <w:ilvl w:val="0"/>
+          <w:numId w:val="6"/>
+        </w:numPr>
+        <w:tabs>
+          <w:tab w:val="left" w:pos="991"/>
+        </w:tabs>
+      </w:pPr>
+      <w:r>
+        <w:t xml:space="preserve">My input message is taken: </w:t>
+      </w:r>
+      <w:r>
+        <w:t xml:space="preserve">Tests whether or not the program is taking in the </w:t>
+      </w:r>
+      <w:r>
+        <w:t>input correctly</w:t>
+      </w:r>
+    </w:p>
+    <w:p>
+      <w:pPr>
+        <w:pStyle w:val="ListParagraph"/>
+        <w:numPr>
+          <w:ilvl w:val="1"/>
+          <w:numId w:val="6"/>
+        </w:numPr>
+        <w:tabs>
+          <w:tab w:val="left" w:pos="991"/>
+        </w:tabs>
+      </w:pPr>
+      <w:r>
+        <w:t>Input: “Brock”</w:t>
+      </w:r>
+    </w:p>
+    <w:p>
+      <w:pPr>
+        <w:pStyle w:val="ListParagraph"/>
+        <w:numPr>
+          <w:ilvl w:val="1"/>
+          <w:numId w:val="6"/>
+        </w:numPr>
+        <w:tabs>
+          <w:tab w:val="left" w:pos="991"/>
+        </w:tabs>
+      </w:pPr>
+      <w:r>
+        <w:t>Expected output: “Brock”</w:t>
+      </w:r>
+    </w:p>
+    <w:p>
+      <w:pPr>
+        <w:pStyle w:val="ListParagraph"/>
+        <w:numPr>
+          <w:ilvl w:val="1"/>
+          <w:numId w:val="6"/>
+        </w:numPr>
+        <w:tabs>
+          <w:tab w:val="left" w:pos="991"/>
+        </w:tabs>
+      </w:pPr>
+      <w:r>
+        <w:t>Actual output: “Brock”</w:t>
+      </w:r>
+    </w:p>
+    <w:p>
+      <w:pPr>
+        <w:pStyle w:val="ListParagraph"/>
+        <w:numPr>
+          <w:ilvl w:val="1"/>
+          <w:numId w:val="6"/>
+        </w:numPr>
+        <w:tabs>
+          <w:tab w:val="left" w:pos="991"/>
+        </w:tabs>
+      </w:pPr>
+      <w:r>
+        <w:t>How to run: After running the above case, type “Brock” into the input box</w:t>
+      </w:r>
+      <w:r>
+        <w:t>. If it disappears, then it most likely worked. Run the program to completion and if it printed back out “Brock” into the terminal, test passed.</w:t>
+      </w:r>
+    </w:p>
+    <w:p>
+      <w:pPr>
+        <w:tabs>
+          <w:tab w:val="left" w:pos="991"/>
+        </w:tabs>
+      </w:pPr>
+      <w:r>
+        <w:lastRenderedPageBreak/>
+        <w:t>Difficulties</w:t>
+      </w:r>
+    </w:p>
     <w:p>
       <w:pPr>
         <w:pStyle w:val="ListParagraph"/>
@@ -44,7 +393,7 @@
                     <pic:cNvPicPr/>
                   </pic:nvPicPr>
                   <pic:blipFill>
-                    <a:blip r:embed="rId5"/>
+                    <a:blip r:embed="rId6"/>
                     <a:stretch>
                       <a:fillRect/>
                     </a:stretch>
@@ -116,7 +465,7 @@
                     <pic:cNvPicPr/>
                   </pic:nvPicPr>
                   <pic:blipFill>
-                    <a:blip r:embed="rId6"/>
+                    <a:blip r:embed="rId7"/>
                     <a:stretch>
                       <a:fillRect/>
                     </a:stretch>
@@ -158,7 +507,7 @@
         </w:tabs>
       </w:pPr>
       <w:r>
-        <w:t>Difficulties</w:t>
+        <w:t>Buttons</w:t>
       </w:r>
     </w:p>
     <w:p>
@@ -171,7 +520,11 @@
         <w:t xml:space="preserve">1.3.1 </w:t>
       </w:r>
       <w:r>
-        <w:t>I could not find the right buttons intuitively and it did take me a minute to figure out how to compile the code. This is because the button names that I assume should be showing up if you hover over a button were not showing up. This is the button to compile btw:</w:t>
+        <w:t xml:space="preserve">I could not find the right buttons intuitively and it did take me a minute to figure out how to compile the code. This is because the button names that I assume should be showing up if you hover over a button were not showing up. This is the button to compile </w:t>
+      </w:r>
+      <w:r>
+        <w:lastRenderedPageBreak/>
+        <w:t>btw:</w:t>
       </w:r>
       <w:r>
         <w:br/>
@@ -197,7 +550,7 @@
                     <pic:cNvPicPr/>
                   </pic:nvPicPr>
                   <pic:blipFill>
-                    <a:blip r:embed="rId7"/>
+                    <a:blip r:embed="rId8"/>
                     <a:stretch>
                       <a:fillRect/>
                     </a:stretch>
@@ -238,33 +591,17 @@
         </w:tabs>
       </w:pPr>
       <w:r>
-        <w:t>Implementing ‘</w:t>
-      </w:r>
-      <w:proofErr w:type="spellStart"/>
-      <w:r>
-        <w:t>write_string</w:t>
-      </w:r>
-      <w:proofErr w:type="spellEnd"/>
-      <w:r>
-        <w:t>’ function</w:t>
-      </w:r>
-    </w:p>
-    <w:p>
-      <w:pPr>
-        <w:tabs>
-          <w:tab w:val="left" w:pos="991"/>
-        </w:tabs>
-      </w:pPr>
-      <w:r>
-        <w:t xml:space="preserve">The only major issue I ran into was when I called the second </w:t>
-      </w:r>
-      <w:proofErr w:type="spellStart"/>
-      <w:r>
-        <w:t>jal</w:t>
-      </w:r>
-      <w:proofErr w:type="spellEnd"/>
-      <w:r>
-        <w:t xml:space="preserve"> on line </w:t>
+        <w:t>Implementing ‘write_string’ function</w:t>
+      </w:r>
+    </w:p>
+    <w:p>
+      <w:pPr>
+        <w:tabs>
+          <w:tab w:val="left" w:pos="991"/>
+        </w:tabs>
+      </w:pPr>
+      <w:r>
+        <w:t xml:space="preserve">The only major issue I ran into was when I called the second jal on line </w:t>
       </w:r>
       <w:r>
         <w:t>38</w:t>
@@ -299,7 +636,7 @@
                     <pic:cNvPicPr/>
                   </pic:nvPicPr>
                   <pic:blipFill>
-                    <a:blip r:embed="rId8"/>
+                    <a:blip r:embed="rId9"/>
                     <a:stretch>
                       <a:fillRect/>
                     </a:stretch>
@@ -346,7 +683,7 @@
                     <pic:cNvPicPr/>
                   </pic:nvPicPr>
                   <pic:blipFill>
-                    <a:blip r:embed="rId9"/>
+                    <a:blip r:embed="rId10"/>
                     <a:stretch>
                       <a:fillRect/>
                     </a:stretch>
@@ -374,15 +711,7 @@
         </w:tabs>
       </w:pPr>
       <w:r>
-        <w:t xml:space="preserve">It would just stall on the </w:t>
-      </w:r>
-      <w:proofErr w:type="spellStart"/>
-      <w:r>
-        <w:t>ecall</w:t>
-      </w:r>
-      <w:proofErr w:type="spellEnd"/>
-      <w:r>
-        <w:t xml:space="preserve"> line and not move forward. </w:t>
+        <w:t xml:space="preserve">It would just stall on the ecall line and not move forward. </w:t>
       </w:r>
       <w:r>
         <w:t>I did lose a lot of progress the first time this happened so before running from then on, I would save a copy to my download as a temp location. If it worked, I moved it to the main git repo and uploaded it.</w:t>
@@ -430,7 +759,7 @@
                     <pic:cNvPicPr/>
                   </pic:nvPicPr>
                   <pic:blipFill>
-                    <a:blip r:embed="rId10"/>
+                    <a:blip r:embed="rId11"/>
                     <a:stretch>
                       <a:fillRect/>
                     </a:stretch>
@@ -458,41 +787,17 @@
         </w:tabs>
       </w:pPr>
       <w:r>
-        <w:t xml:space="preserve">I needed to save a0 into a0 (aka do nothing with a0) and save </w:t>
-      </w:r>
-      <w:proofErr w:type="spellStart"/>
-      <w:r>
-        <w:t>sp</w:t>
-      </w:r>
-      <w:proofErr w:type="spellEnd"/>
-      <w:r>
-        <w:t xml:space="preserve"> into a1. This being the case, </w:t>
-      </w:r>
-      <w:proofErr w:type="spellStart"/>
-      <w:r>
-        <w:t>addi</w:t>
-      </w:r>
-      <w:proofErr w:type="spellEnd"/>
-      <w:r>
-        <w:t xml:space="preserve"> a0, a0, 0 is redundant so I removed the line and changed the second line to mv a1, sp. This fixed the issue and allowed me to finish up v2.0.</w:t>
-      </w:r>
-    </w:p>
-    <w:p>
-      <w:pPr>
-        <w:tabs>
-          <w:tab w:val="left" w:pos="991"/>
-        </w:tabs>
-      </w:pPr>
-      <w:r>
-        <w:t>2.2 Implementing the ‘</w:t>
-      </w:r>
-      <w:proofErr w:type="spellStart"/>
-      <w:r>
-        <w:t>read_string</w:t>
-      </w:r>
-      <w:proofErr w:type="spellEnd"/>
-      <w:r>
-        <w:t>’ function</w:t>
+        <w:t>I needed to save a0 into a0 (aka do nothing with a0) and save sp into a1. This being the case, addi a0, a0, 0 is redundant so I removed the line and changed the second line to mv a1, sp. This fixed the issue and allowed me to finish up v2.0.</w:t>
+      </w:r>
+    </w:p>
+    <w:p>
+      <w:pPr>
+        <w:tabs>
+          <w:tab w:val="left" w:pos="991"/>
+        </w:tabs>
+      </w:pPr>
+      <w:r>
+        <w:t>2.2 Implementing the ‘read_string’ function</w:t>
       </w:r>
     </w:p>
     <w:p>
@@ -514,15 +819,7 @@
         <w:t xml:space="preserve"> through </w:t>
       </w:r>
       <w:r>
-        <w:t xml:space="preserve">which register I needed to save the </w:t>
-      </w:r>
-      <w:proofErr w:type="spellStart"/>
-      <w:r>
-        <w:t>sp</w:t>
-      </w:r>
-      <w:proofErr w:type="spellEnd"/>
-      <w:r>
-        <w:t xml:space="preserve"> and 100</w:t>
+        <w:t>which register I needed to save the sp and 100</w:t>
       </w:r>
       <w:r>
         <w:t xml:space="preserve"> I got it to work quickly. I didn’t run into any major issues with this one.</w:t>
@@ -535,15 +832,160 @@
         </w:tabs>
       </w:pPr>
       <w:r>
-        <w:t>3.1 Implementing the ‘</w:t>
-      </w:r>
-      <w:proofErr w:type="spellStart"/>
-      <w:r>
-        <w:t>putchar</w:t>
-      </w:r>
-      <w:proofErr w:type="spellEnd"/>
-      <w:r>
-        <w:t>’ and ‘puts’ functions</w:t>
+        <w:t>3.1 Implementing the ‘putchar’ and ‘puts’ functions</w:t>
+      </w:r>
+    </w:p>
+    <w:p>
+      <w:pPr>
+        <w:tabs>
+          <w:tab w:val="left" w:pos="991"/>
+        </w:tabs>
+      </w:pPr>
+      <w:r>
+        <w:t xml:space="preserve">The biggest issue I ran into with this was these few lines here: </w:t>
+      </w:r>
+    </w:p>
+    <w:p>
+      <w:pPr>
+        <w:tabs>
+          <w:tab w:val="left" w:pos="991"/>
+        </w:tabs>
+      </w:pPr>
+      <w:r>
+        <w:lastRenderedPageBreak/>
+        <w:drawing>
+          <wp:inline distT="0" distB="0" distL="0" distR="0" wp14:anchorId="29BE8A9B" wp14:editId="3560DE01">
+            <wp:extent cx="1400370" cy="1648055"/>
+            <wp:effectExtent l="0" t="0" r="9525" b="9525"/>
+            <wp:docPr id="1498363194" name="Picture 1" descr="A screenshot of a computer code&#10;&#10;AI-generated content may be incorrect."/>
+            <wp:cNvGraphicFramePr>
+              <a:graphicFrameLocks xmlns:a="http://schemas.openxmlformats.org/drawingml/2006/main" noChangeAspect="1"/>
+            </wp:cNvGraphicFramePr>
+            <a:graphic xmlns:a="http://schemas.openxmlformats.org/drawingml/2006/main">
+              <a:graphicData uri="http://schemas.openxmlformats.org/drawingml/2006/picture">
+                <pic:pic xmlns:pic="http://schemas.openxmlformats.org/drawingml/2006/picture">
+                  <pic:nvPicPr>
+                    <pic:cNvPr id="1498363194" name="Picture 1" descr="A screenshot of a computer code&#10;&#10;AI-generated content may be incorrect."/>
+                    <pic:cNvPicPr/>
+                  </pic:nvPicPr>
+                  <pic:blipFill>
+                    <a:blip r:embed="rId12"/>
+                    <a:stretch>
+                      <a:fillRect/>
+                    </a:stretch>
+                  </pic:blipFill>
+                  <pic:spPr>
+                    <a:xfrm>
+                      <a:off x="0" y="0"/>
+                      <a:ext cx="1400370" cy="1648055"/>
+                    </a:xfrm>
+                    <a:prstGeom prst="rect">
+                      <a:avLst/>
+                    </a:prstGeom>
+                  </pic:spPr>
+                </pic:pic>
+              </a:graphicData>
+            </a:graphic>
+          </wp:inline>
+        </w:drawing>
+      </w:r>
+    </w:p>
+    <w:p>
+      <w:pPr>
+        <w:tabs>
+          <w:tab w:val="left" w:pos="991"/>
+        </w:tabs>
+      </w:pPr>
+      <w:r>
+        <w:t>The logic was sound but I had real trouble saving the address, moving the address, then comparing the value of the address.</w:t>
+      </w:r>
+      <w:r>
+        <w:t xml:space="preserve"> I figured out eventually that mv s1 (the address of prompt) to a0 for the putchar function was good, then I just had to load the byte at that address into a temp value to make sure we were still goo</w:t>
+      </w:r>
+      <w:r>
+        <w:t>d. I then load the byte again after putchar just to make sure that t0 is set to the proper value.</w:t>
+      </w:r>
+    </w:p>
+    <w:p>
+      <w:pPr>
+        <w:tabs>
+          <w:tab w:val="left" w:pos="991"/>
+        </w:tabs>
+      </w:pPr>
+      <w:r>
+        <w:t>3.2 Implementing the ‘getchar’ and ‘gets’ functions</w:t>
+      </w:r>
+    </w:p>
+    <w:p>
+      <w:pPr>
+        <w:tabs>
+          <w:tab w:val="left" w:pos="991"/>
+        </w:tabs>
+      </w:pPr>
+      <w:r>
+        <w:t xml:space="preserve">This part was a little easier because of my work on the previous part. </w:t>
+      </w:r>
+      <w:r>
+        <w:t>However,</w:t>
+      </w:r>
+      <w:r>
+        <w:t xml:space="preserve"> this code, yet again, gave me a bi</w:t>
+      </w:r>
+      <w:r>
+        <w:t>t</w:t>
+      </w:r>
+      <w:r>
+        <w:t xml:space="preserve"> of a headache. I found that for whatever reason, the first letter was not getting saved correctly</w:t>
+      </w:r>
+      <w:r>
+        <w:t xml:space="preserve"> so it would print the input without the first letter. Looking at the registers, it seemed that a0 was not incrementing so the next letter we read replaced the previous one but then did not do that going forward… I found out I needed to add a mv t0, a0</w:t>
+      </w:r>
+      <w:r>
+        <w:t xml:space="preserve"> before looping to fix it.</w:t>
+      </w:r>
+    </w:p>
+    <w:p>
+      <w:pPr>
+        <w:tabs>
+          <w:tab w:val="left" w:pos="991"/>
+        </w:tabs>
+      </w:pPr>
+      <w:r>
+        <w:drawing>
+          <wp:inline distT="0" distB="0" distL="0" distR="0" wp14:anchorId="19F73DFF" wp14:editId="7E117C0D">
+            <wp:extent cx="2010056" cy="1743318"/>
+            <wp:effectExtent l="0" t="0" r="9525" b="0"/>
+            <wp:docPr id="2126132278" name="Picture 1" descr="A screen shot of a computer code&#10;&#10;AI-generated content may be incorrect."/>
+            <wp:cNvGraphicFramePr>
+              <a:graphicFrameLocks xmlns:a="http://schemas.openxmlformats.org/drawingml/2006/main" noChangeAspect="1"/>
+            </wp:cNvGraphicFramePr>
+            <a:graphic xmlns:a="http://schemas.openxmlformats.org/drawingml/2006/main">
+              <a:graphicData uri="http://schemas.openxmlformats.org/drawingml/2006/picture">
+                <pic:pic xmlns:pic="http://schemas.openxmlformats.org/drawingml/2006/picture">
+                  <pic:nvPicPr>
+                    <pic:cNvPr id="2126132278" name="Picture 1" descr="A screen shot of a computer code&#10;&#10;AI-generated content may be incorrect."/>
+                    <pic:cNvPicPr/>
+                  </pic:nvPicPr>
+                  <pic:blipFill>
+                    <a:blip r:embed="rId13"/>
+                    <a:stretch>
+                      <a:fillRect/>
+                    </a:stretch>
+                  </pic:blipFill>
+                  <pic:spPr>
+                    <a:xfrm>
+                      <a:off x="0" y="0"/>
+                      <a:ext cx="2010056" cy="1743318"/>
+                    </a:xfrm>
+                    <a:prstGeom prst="rect">
+                      <a:avLst/>
+                    </a:prstGeom>
+                  </pic:spPr>
+                </pic:pic>
+              </a:graphicData>
+            </a:graphic>
+          </wp:inline>
+        </w:drawing>
       </w:r>
     </w:p>
     <w:sectPr>
@@ -559,6 +1001,95 @@
 <file path=word/numbering.xml><?xml version="1.0" encoding="utf-8"?>
 <w:numbering xmlns:wpc="http://schemas.microsoft.com/office/word/2010/wordprocessingCanvas" xmlns:cx="http://schemas.microsoft.com/office/drawing/2014/chartex" xmlns:cx1="http://schemas.microsoft.com/office/drawing/2015/9/8/chartex" xmlns:cx2="http://schemas.microsoft.com/office/drawing/2015/10/21/chartex" xmlns:cx3="http://schemas.microsoft.com/office/drawing/2016/5/9/chartex" xmlns:cx4="http://schemas.microsoft.com/office/drawing/2016/5/10/chartex" xmlns:cx5="http://schemas.microsoft.com/office/drawing/2016/5/11/chartex" xmlns:cx6="http://schemas.microsoft.com/office/drawing/2016/5/12/chartex" xmlns:cx7="http://schemas.microsoft.com/office/drawing/2016/5/13/chartex" xmlns:cx8="http://schemas.microsoft.com/office/drawing/2016/5/14/chartex" xmlns:mc="http://schemas.openxmlformats.org/markup-compatibility/2006" xmlns:aink="http://schemas.microsoft.com/office/drawing/2016/ink" xmlns:am3d="http://schemas.microsoft.com/office/drawing/2017/model3d" xmlns:o="urn:schemas-microsoft-com:office:office" xmlns:oel="http://schemas.microsoft.com/office/2019/extlst" xmlns:r="http://schemas.openxmlformats.org/officeDocument/2006/relationships" xmlns:m="http://schemas.openxmlformats.org/officeDocument/2006/math" xmlns:v="urn:schemas-microsoft-com:vml" xmlns:wp14="http://schemas.microsoft.com/office/word/2010/wordprocessingDrawing" xmlns:wp="http://schemas.openxmlformats.org/drawingml/2006/wordprocessingDrawing" xmlns:w10="urn:schemas-microsoft-com:office:word" xmlns:w="http://schemas.openxmlformats.org/wordprocessingml/2006/main" xmlns:w14="http://schemas.microsoft.com/office/word/2010/wordml" xmlns:w15="http://schemas.microsoft.com/office/word/2012/wordml" xmlns:w16cex="http://schemas.microsoft.com/office/word/2018/wordml/cex" xmlns:w16cid="http://schemas.microsoft.com/office/word/2016/wordml/cid" xmlns:w16="http://schemas.microsoft.com/office/word/2018/wordml" xmlns:w16du="http://schemas.microsoft.com/office/word/2023/wordml/word16du" xmlns:w16sdtdh="http://schemas.microsoft.com/office/word/2020/wordml/sdtdatahash" xmlns:w16sdtfl="http://schemas.microsoft.com/office/word/2024/wordml/sdtformatlock" xmlns:w16se="http://schemas.microsoft.com/office/word/2015/wordml/symex" xmlns:wpg="http://schemas.microsoft.com/office/word/2010/wordprocessingGroup" xmlns:wpi="http://schemas.microsoft.com/office/word/2010/wordprocessingInk" xmlns:wne="http://schemas.microsoft.com/office/word/2006/wordml" xmlns:wps="http://schemas.microsoft.com/office/word/2010/wordprocessingShape" mc:Ignorable="w14 w15 w16se w16cid w16 w16cex w16sdtdh w16sdtfl w16du wp14">
   <w:abstractNum w:abstractNumId="0" w15:restartNumberingAfterBreak="0">
+    <w:nsid w:val="0B40538A"/>
+    <w:multiLevelType w:val="hybridMultilevel"/>
+    <w:tmpl w:val="666468C6"/>
+    <w:lvl w:ilvl="0" w:tplc="0409000F">
+      <w:start w:val="1"/>
+      <w:numFmt w:val="decimal"/>
+      <w:lvlText w:val="%1."/>
+      <w:lvlJc w:val="left"/>
+      <w:pPr>
+        <w:ind w:left="720" w:hanging="360"/>
+      </w:pPr>
+      <w:rPr>
+        <w:rFonts w:hint="default"/>
+      </w:rPr>
+    </w:lvl>
+    <w:lvl w:ilvl="1" w:tplc="04090019">
+      <w:start w:val="1"/>
+      <w:numFmt w:val="lowerLetter"/>
+      <w:lvlText w:val="%2."/>
+      <w:lvlJc w:val="left"/>
+      <w:pPr>
+        <w:ind w:left="1440" w:hanging="360"/>
+      </w:pPr>
+    </w:lvl>
+    <w:lvl w:ilvl="2" w:tplc="0409001B" w:tentative="1">
+      <w:start w:val="1"/>
+      <w:numFmt w:val="lowerRoman"/>
+      <w:lvlText w:val="%3."/>
+      <w:lvlJc w:val="right"/>
+      <w:pPr>
+        <w:ind w:left="2160" w:hanging="180"/>
+      </w:pPr>
+    </w:lvl>
+    <w:lvl w:ilvl="3" w:tplc="0409000F" w:tentative="1">
+      <w:start w:val="1"/>
+      <w:numFmt w:val="decimal"/>
+      <w:lvlText w:val="%4."/>
+      <w:lvlJc w:val="left"/>
+      <w:pPr>
+        <w:ind w:left="2880" w:hanging="360"/>
+      </w:pPr>
+    </w:lvl>
+    <w:lvl w:ilvl="4" w:tplc="04090019" w:tentative="1">
+      <w:start w:val="1"/>
+      <w:numFmt w:val="lowerLetter"/>
+      <w:lvlText w:val="%5."/>
+      <w:lvlJc w:val="left"/>
+      <w:pPr>
+        <w:ind w:left="3600" w:hanging="360"/>
+      </w:pPr>
+    </w:lvl>
+    <w:lvl w:ilvl="5" w:tplc="0409001B" w:tentative="1">
+      <w:start w:val="1"/>
+      <w:numFmt w:val="lowerRoman"/>
+      <w:lvlText w:val="%6."/>
+      <w:lvlJc w:val="right"/>
+      <w:pPr>
+        <w:ind w:left="4320" w:hanging="180"/>
+      </w:pPr>
+    </w:lvl>
+    <w:lvl w:ilvl="6" w:tplc="0409000F" w:tentative="1">
+      <w:start w:val="1"/>
+      <w:numFmt w:val="decimal"/>
+      <w:lvlText w:val="%7."/>
+      <w:lvlJc w:val="left"/>
+      <w:pPr>
+        <w:ind w:left="5040" w:hanging="360"/>
+      </w:pPr>
+    </w:lvl>
+    <w:lvl w:ilvl="7" w:tplc="04090019" w:tentative="1">
+      <w:start w:val="1"/>
+      <w:numFmt w:val="lowerLetter"/>
+      <w:lvlText w:val="%8."/>
+      <w:lvlJc w:val="left"/>
+      <w:pPr>
+        <w:ind w:left="5760" w:hanging="360"/>
+      </w:pPr>
+    </w:lvl>
+    <w:lvl w:ilvl="8" w:tplc="0409001B" w:tentative="1">
+      <w:start w:val="1"/>
+      <w:numFmt w:val="lowerRoman"/>
+      <w:lvlText w:val="%9."/>
+      <w:lvlJc w:val="right"/>
+      <w:pPr>
+        <w:ind w:left="6480" w:hanging="180"/>
+      </w:pPr>
+    </w:lvl>
+  </w:abstractNum>
+  <w:abstractNum w:abstractNumId="1" w15:restartNumberingAfterBreak="0">
     <w:nsid w:val="27911B0F"/>
     <w:multiLevelType w:val="multilevel"/>
     <w:tmpl w:val="A378D1A6"/>
@@ -671,7 +1202,7 @@
       </w:rPr>
     </w:lvl>
   </w:abstractNum>
-  <w:abstractNum w:abstractNumId="1" w15:restartNumberingAfterBreak="0">
+  <w:abstractNum w:abstractNumId="2" w15:restartNumberingAfterBreak="0">
     <w:nsid w:val="35F77D63"/>
     <w:multiLevelType w:val="hybridMultilevel"/>
     <w:tmpl w:val="86BA2770"/>
@@ -760,7 +1291,7 @@
       </w:pPr>
     </w:lvl>
   </w:abstractNum>
-  <w:abstractNum w:abstractNumId="2" w15:restartNumberingAfterBreak="0">
+  <w:abstractNum w:abstractNumId="3" w15:restartNumberingAfterBreak="0">
     <w:nsid w:val="44EF3635"/>
     <w:multiLevelType w:val="multilevel"/>
     <w:tmpl w:val="A5D6A3E2"/>
@@ -873,7 +1404,7 @@
       </w:rPr>
     </w:lvl>
   </w:abstractNum>
-  <w:abstractNum w:abstractNumId="3" w15:restartNumberingAfterBreak="0">
+  <w:abstractNum w:abstractNumId="4" w15:restartNumberingAfterBreak="0">
     <w:nsid w:val="5265254E"/>
     <w:multiLevelType w:val="multilevel"/>
     <w:tmpl w:val="9F482FBC"/>
@@ -986,7 +1517,7 @@
       </w:rPr>
     </w:lvl>
   </w:abstractNum>
-  <w:abstractNum w:abstractNumId="4" w15:restartNumberingAfterBreak="0">
+  <w:abstractNum w:abstractNumId="5" w15:restartNumberingAfterBreak="0">
     <w:nsid w:val="7A3810A5"/>
     <w:multiLevelType w:val="hybridMultilevel"/>
     <w:tmpl w:val="2256BF7E"/>
@@ -1076,19 +1607,22 @@
     </w:lvl>
   </w:abstractNum>
   <w:num w:numId="1" w16cid:durableId="1032805640">
+    <w:abstractNumId w:val="2"/>
+  </w:num>
+  <w:num w:numId="2" w16cid:durableId="1171338680">
+    <w:abstractNumId w:val="5"/>
+  </w:num>
+  <w:num w:numId="3" w16cid:durableId="1455563207">
+    <w:abstractNumId w:val="3"/>
+  </w:num>
+  <w:num w:numId="4" w16cid:durableId="1074355228">
     <w:abstractNumId w:val="1"/>
   </w:num>
-  <w:num w:numId="2" w16cid:durableId="1171338680">
+  <w:num w:numId="5" w16cid:durableId="1220750639">
     <w:abstractNumId w:val="4"/>
   </w:num>
-  <w:num w:numId="3" w16cid:durableId="1455563207">
-    <w:abstractNumId w:val="2"/>
-  </w:num>
-  <w:num w:numId="4" w16cid:durableId="1074355228">
+  <w:num w:numId="6" w16cid:durableId="620846847">
     <w:abstractNumId w:val="0"/>
-  </w:num>
-  <w:num w:numId="5" w16cid:durableId="1220750639">
-    <w:abstractNumId w:val="3"/>
   </w:num>
 </w:numbering>
 </file>
@@ -2010,6 +2544,29 @@
       <w:spacing w:val="5"/>
     </w:rPr>
   </w:style>
+  <w:style w:type="character" w:styleId="Hyperlink">
+    <w:name w:val="Hyperlink"/>
+    <w:basedOn w:val="DefaultParagraphFont"/>
+    <w:uiPriority w:val="99"/>
+    <w:unhideWhenUsed/>
+    <w:rsid w:val="003F5C4B"/>
+    <w:rPr>
+      <w:color w:val="467886" w:themeColor="hyperlink"/>
+      <w:u w:val="single"/>
+    </w:rPr>
+  </w:style>
+  <w:style w:type="character" w:styleId="UnresolvedMention">
+    <w:name w:val="Unresolved Mention"/>
+    <w:basedOn w:val="DefaultParagraphFont"/>
+    <w:uiPriority w:val="99"/>
+    <w:semiHidden/>
+    <w:unhideWhenUsed/>
+    <w:rsid w:val="003F5C4B"/>
+    <w:rPr>
+      <w:color w:val="605E5C"/>
+      <w:shd w:val="clear" w:color="auto" w:fill="E1DFDD"/>
+    </w:rPr>
+  </w:style>
 </w:styles>
 </file>
 

</xml_diff>